<commit_message>
Fix Lab10 epsilon calc and final cleanup
</commit_message>
<xml_diff>
--- a/Lab10/lab10_output/lab_10.docx key.docx
+++ b/Lab10/lab10_output/lab_10.docx key.docx
@@ -4471,7 +4471,7 @@
         <w:rPr>
           <w:rStyle w:val="NormalTok"/>
         </w:rPr>
-        <w:t xml:space="preserve">anov_tab </w:t>
+        <w:t xml:space="preserve">num_df </w:t>
       </w:r>
       <w:r>
         <w:rPr>
@@ -4483,28 +4483,34 @@
         <w:rPr>
           <w:rStyle w:val="NormalTok"/>
         </w:rPr>
-        <w:t xml:space="preserve"> model</w:t>
+        <w:t xml:space="preserve"> a </w:t>
       </w:r>
       <w:r>
         <w:rPr>
           <w:rStyle w:val="SpecialCharTok"/>
         </w:rPr>
-        <w:t xml:space="preserve">$</w:t>
-      </w:r>
-      <w:r>
-        <w:rPr>
-          <w:rStyle w:val="NormalTok"/>
-        </w:rPr>
-        <w:t xml:space="preserve">anova_table</w:t>
-      </w:r>
-      <w:r>
-        <w:br/>
-      </w:r>
-      <w:r>
-        <w:rPr>
-          <w:rStyle w:val="NormalTok"/>
-        </w:rPr>
-        <w:t xml:space="preserve">num_df </w:t>
+        <w:t xml:space="preserve">-</w:t>
+      </w:r>
+      <w:r>
+        <w:rPr>
+          <w:rStyle w:val="NormalTok"/>
+        </w:rPr>
+        <w:t xml:space="preserve"> </w:t>
+      </w:r>
+      <w:r>
+        <w:rPr>
+          <w:rStyle w:val="DecValTok"/>
+        </w:rPr>
+        <w:t xml:space="preserve">1</w:t>
+      </w:r>
+      <w:r>
+        <w:br/>
+      </w:r>
+      <w:r>
+        <w:rPr>
+          <w:rStyle w:val="NormalTok"/>
+        </w:rPr>
+        <w:t xml:space="preserve">den_df </w:t>
       </w:r>
       <w:r>
         <w:rPr>
@@ -4516,7 +4522,7 @@
         <w:rPr>
           <w:rStyle w:val="NormalTok"/>
         </w:rPr>
-        <w:t xml:space="preserve"> a </w:t>
+        <w:t xml:space="preserve"> (n </w:t>
       </w:r>
       <w:r>
         <w:rPr>
@@ -4537,13 +4543,55 @@
         <w:t xml:space="preserve">1</w:t>
       </w:r>
       <w:r>
-        <w:br/>
-      </w:r>
-      <w:r>
-        <w:rPr>
-          <w:rStyle w:val="NormalTok"/>
-        </w:rPr>
-        <w:t xml:space="preserve">den_df </w:t>
+        <w:rPr>
+          <w:rStyle w:val="NormalTok"/>
+        </w:rPr>
+        <w:t xml:space="preserve">) </w:t>
+      </w:r>
+      <w:r>
+        <w:rPr>
+          <w:rStyle w:val="SpecialCharTok"/>
+        </w:rPr>
+        <w:t xml:space="preserve">*</w:t>
+      </w:r>
+      <w:r>
+        <w:rPr>
+          <w:rStyle w:val="NormalTok"/>
+        </w:rPr>
+        <w:t xml:space="preserve"> (a </w:t>
+      </w:r>
+      <w:r>
+        <w:rPr>
+          <w:rStyle w:val="SpecialCharTok"/>
+        </w:rPr>
+        <w:t xml:space="preserve">-</w:t>
+      </w:r>
+      <w:r>
+        <w:rPr>
+          <w:rStyle w:val="NormalTok"/>
+        </w:rPr>
+        <w:t xml:space="preserve"> </w:t>
+      </w:r>
+      <w:r>
+        <w:rPr>
+          <w:rStyle w:val="DecValTok"/>
+        </w:rPr>
+        <w:t xml:space="preserve">1</w:t>
+      </w:r>
+      <w:r>
+        <w:rPr>
+          <w:rStyle w:val="NormalTok"/>
+        </w:rPr>
+        <w:t xml:space="preserve">)</w:t>
+      </w:r>
+      <w:r>
+        <w:br/>
+      </w:r>
+      <w:r>
+        <w:rPr>
+          <w:rStyle w:val="NormalTok"/>
+        </w:rPr>
+        <w:t xml:space="preserve">sum_model </w:t>
       </w:r>
       <w:r>
         <w:rPr>
@@ -4555,212 +4603,140 @@
         <w:rPr>
           <w:rStyle w:val="NormalTok"/>
         </w:rPr>
-        <w:t xml:space="preserve"> (n </w:t>
+        <w:t xml:space="preserve"> </w:t>
+      </w:r>
+      <w:r>
+        <w:rPr>
+          <w:rStyle w:val="FunctionTok"/>
+        </w:rPr>
+        <w:t xml:space="preserve">summary</w:t>
+      </w:r>
+      <w:r>
+        <w:rPr>
+          <w:rStyle w:val="NormalTok"/>
+        </w:rPr>
+        <w:t xml:space="preserve">(model)</w:t>
+      </w:r>
+      <w:r>
+        <w:br/>
+      </w:r>
+      <w:r>
+        <w:rPr>
+          <w:rStyle w:val="NormalTok"/>
+        </w:rPr>
+        <w:t xml:space="preserve">epsilon </w:t>
+      </w:r>
+      <w:r>
+        <w:rPr>
+          <w:rStyle w:val="OtherTok"/>
+        </w:rPr>
+        <w:t xml:space="preserve">&lt;-</w:t>
+      </w:r>
+      <w:r>
+        <w:rPr>
+          <w:rStyle w:val="NormalTok"/>
+        </w:rPr>
+        <w:t xml:space="preserve"> sum_model[[\</w:t>
+      </w:r>
+      <w:r>
+        <w:rPr>
+          <w:rStyle w:val="StringTok"/>
+        </w:rPr>
+        <w:t xml:space="preserve">"pval.adjustments</w:t>
       </w:r>
       <w:r>
         <w:rPr>
           <w:rStyle w:val="SpecialCharTok"/>
         </w:rPr>
-        <w:t xml:space="preserve">-</w:t>
-      </w:r>
-      <w:r>
-        <w:rPr>
-          <w:rStyle w:val="NormalTok"/>
-        </w:rPr>
-        <w:t xml:space="preserve"> </w:t>
-      </w:r>
-      <w:r>
-        <w:rPr>
-          <w:rStyle w:val="DecValTok"/>
-        </w:rPr>
-        <w:t xml:space="preserve">1</w:t>
-      </w:r>
-      <w:r>
-        <w:rPr>
-          <w:rStyle w:val="NormalTok"/>
-        </w:rPr>
-        <w:t xml:space="preserve">) </w:t>
+        <w:t xml:space="preserve">\"</w:t>
+      </w:r>
+      <w:r>
+        <w:rPr>
+          <w:rStyle w:val="StringTok"/>
+        </w:rPr>
+        <w:t xml:space="preserve">]][</w:t>
       </w:r>
       <w:r>
         <w:rPr>
           <w:rStyle w:val="SpecialCharTok"/>
         </w:rPr>
-        <w:t xml:space="preserve">*</w:t>
-      </w:r>
-      <w:r>
-        <w:rPr>
-          <w:rStyle w:val="NormalTok"/>
-        </w:rPr>
-        <w:t xml:space="preserve"> (a </w:t>
+        <w:t xml:space="preserve">\"</w:t>
+      </w:r>
+      <w:r>
+        <w:rPr>
+          <w:rStyle w:val="StringTok"/>
+        </w:rPr>
+        <w:t xml:space="preserve">letters</w:t>
       </w:r>
       <w:r>
         <w:rPr>
           <w:rStyle w:val="SpecialCharTok"/>
         </w:rPr>
-        <w:t xml:space="preserve">-</w:t>
-      </w:r>
-      <w:r>
-        <w:rPr>
-          <w:rStyle w:val="NormalTok"/>
-        </w:rPr>
-        <w:t xml:space="preserve"> </w:t>
-      </w:r>
-      <w:r>
-        <w:rPr>
-          <w:rStyle w:val="DecValTok"/>
-        </w:rPr>
-        <w:t xml:space="preserve">1</w:t>
-      </w:r>
-      <w:r>
-        <w:rPr>
-          <w:rStyle w:val="NormalTok"/>
-        </w:rPr>
-        <w:t xml:space="preserve">)</w:t>
-      </w:r>
-      <w:r>
-        <w:br/>
-      </w:r>
-      <w:r>
-        <w:rPr>
-          <w:rStyle w:val="CommentTok"/>
-        </w:rPr>
-        <w:t xml:space="preserve"># epsilon = adjusted df / original df</w:t>
-      </w:r>
-      <w:r>
-        <w:br/>
-      </w:r>
-      <w:r>
-        <w:rPr>
-          <w:rStyle w:val="NormalTok"/>
-        </w:rPr>
-        <w:t xml:space="preserve">epsilon </w:t>
-      </w:r>
-      <w:r>
-        <w:rPr>
-          <w:rStyle w:val="OtherTok"/>
-        </w:rPr>
-        <w:t xml:space="preserve">&lt;-</w:t>
-      </w:r>
-      <w:r>
-        <w:rPr>
-          <w:rStyle w:val="NormalTok"/>
-        </w:rPr>
-        <w:t xml:space="preserve"> anov_tab</w:t>
+        <w:t xml:space="preserve">\"</w:t>
+      </w:r>
+      <w:r>
+        <w:rPr>
+          <w:rStyle w:val="StringTok"/>
+        </w:rPr>
+        <w:t xml:space="preserve">, </w:t>
       </w:r>
       <w:r>
         <w:rPr>
           <w:rStyle w:val="SpecialCharTok"/>
         </w:rPr>
-        <w:t xml:space="preserve">$</w:t>
+        <w:t xml:space="preserve">\"</w:t>
       </w:r>
       <w:r>
         <w:rPr>
           <w:rStyle w:val="StringTok"/>
         </w:rPr>
-        <w:t xml:space="preserve">`</w:t>
-      </w:r>
-      <w:r>
-        <w:rPr>
-          <w:rStyle w:val="AttributeTok"/>
-        </w:rPr>
-        <w:t xml:space="preserve">num Df</w:t>
+        <w:t xml:space="preserve">GG eps</w:t>
+      </w:r>
+      <w:r>
+        <w:rPr>
+          <w:rStyle w:val="SpecialCharTok"/>
+        </w:rPr>
+        <w:t xml:space="preserve">\"</w:t>
       </w:r>
       <w:r>
         <w:rPr>
           <w:rStyle w:val="StringTok"/>
         </w:rPr>
-        <w:t xml:space="preserve">`</w:t>
-      </w:r>
-      <w:r>
-        <w:rPr>
-          <w:rStyle w:val="NormalTok"/>
-        </w:rPr>
-        <w:t xml:space="preserve"> </w:t>
-      </w:r>
-      <w:r>
-        <w:rPr>
-          <w:rStyle w:val="SpecialCharTok"/>
-        </w:rPr>
-        <w:t xml:space="preserve">/</w:t>
-      </w:r>
-      <w:r>
-        <w:rPr>
-          <w:rStyle w:val="NormalTok"/>
-        </w:rPr>
-        <w:t xml:space="preserve"> num_df</w:t>
-      </w:r>
-      <w:r>
-        <w:br/>
-      </w:r>
-      <w:r>
-        <w:rPr>
-          <w:rStyle w:val="NormalTok"/>
-        </w:rPr>
-        <w:t xml:space="preserve">num_df_adj </w:t>
-      </w:r>
-      <w:r>
-        <w:rPr>
-          <w:rStyle w:val="OtherTok"/>
-        </w:rPr>
-        <w:t xml:space="preserve">&lt;-</w:t>
-      </w:r>
-      <w:r>
-        <w:rPr>
-          <w:rStyle w:val="NormalTok"/>
-        </w:rPr>
-        <w:t xml:space="preserve"> num_df </w:t>
-      </w:r>
-      <w:r>
-        <w:rPr>
-          <w:rStyle w:val="SpecialCharTok"/>
-        </w:rPr>
-        <w:t xml:space="preserve">*</w:t>
-      </w:r>
-      <w:r>
-        <w:rPr>
-          <w:rStyle w:val="NormalTok"/>
-        </w:rPr>
-        <w:t xml:space="preserve"> epsilon</w:t>
-      </w:r>
-      <w:r>
-        <w:br/>
-      </w:r>
-      <w:r>
-        <w:rPr>
-          <w:rStyle w:val="NormalTok"/>
-        </w:rPr>
-        <w:t xml:space="preserve">den_df_adj </w:t>
-      </w:r>
-      <w:r>
-        <w:rPr>
-          <w:rStyle w:val="OtherTok"/>
-        </w:rPr>
-        <w:t xml:space="preserve">&lt;-</w:t>
-      </w:r>
-      <w:r>
-        <w:rPr>
-          <w:rStyle w:val="NormalTok"/>
-        </w:rPr>
-        <w:t xml:space="preserve"> den_df </w:t>
-      </w:r>
-      <w:r>
-        <w:rPr>
-          <w:rStyle w:val="SpecialCharTok"/>
-        </w:rPr>
-        <w:t xml:space="preserve">*</w:t>
-      </w:r>
-      <w:r>
-        <w:rPr>
-          <w:rStyle w:val="NormalTok"/>
-        </w:rPr>
-        <w:t xml:space="preserve"> epsilon</w:t>
-      </w:r>
-      <w:r>
-        <w:br/>
-      </w:r>
-      <w:r>
-        <w:rPr>
-          <w:rStyle w:val="NormalTok"/>
+        <w:t xml:space="preserve">]</w:t>
+      </w:r>
+      <w:r>
+        <w:br/>
+      </w:r>
+      <w:r>
+        <w:rPr>
+          <w:rStyle w:val="StringTok"/>
+        </w:rPr>
+        <w:t xml:space="preserve">epsilon &lt;- as.numeric(epsilon)</w:t>
+      </w:r>
+      <w:r>
+        <w:br/>
+      </w:r>
+      <w:r>
+        <w:rPr>
+          <w:rStyle w:val="StringTok"/>
+        </w:rPr>
+        <w:t xml:space="preserve">num_df_adj &lt;- num_df * epsilon</w:t>
+      </w:r>
+      <w:r>
+        <w:br/>
+      </w:r>
+      <w:r>
+        <w:rPr>
+          <w:rStyle w:val="StringTok"/>
+        </w:rPr>
+        <w:t xml:space="preserve">den_df_adj &lt;- den_df * epsilon</w:t>
+      </w:r>
+      <w:r>
+        <w:br/>
+      </w:r>
+      <w:r>
+        <w:rPr>
+          <w:rStyle w:val="StringTok"/>
         </w:rPr>
         <w:t xml:space="preserve">num_df_adj</w:t>
       </w:r>
@@ -4769,7 +4745,7 @@
       </w:r>
       <w:r>
         <w:rPr>
-          <w:rStyle w:val="NormalTok"/>
+          <w:rStyle w:val="StringTok"/>
         </w:rPr>
         <w:t xml:space="preserve">den_df_adj</w:t>
       </w:r>

</xml_diff>

<commit_message>
Align Lab10 Problem16 syntax with key docx
</commit_message>
<xml_diff>
--- a/Lab10/lab10_output/lab_10.docx key.docx
+++ b/Lab10/lab10_output/lab_10.docx key.docx
@@ -4589,9 +4589,18 @@
       </w:r>
       <w:r>
         <w:rPr>
-          <w:rStyle w:val="NormalTok"/>
-        </w:rPr>
-        <w:t xml:space="preserve">sum_model </w:t>
+          <w:rStyle w:val="CommentTok"/>
+        </w:rPr>
+        <w:t xml:space="preserve"># GG epsilon from the ANOVA output table</w:t>
+      </w:r>
+      <w:r>
+        <w:br/>
+      </w:r>
+      <w:r>
+        <w:rPr>
+          <w:rStyle w:val="NormalTok"/>
+        </w:rPr>
+        <w:t xml:space="preserve">epsilon </w:t>
       </w:r>
       <w:r>
         <w:rPr>
@@ -4607,24 +4616,45 @@
       </w:r>
       <w:r>
         <w:rPr>
-          <w:rStyle w:val="FunctionTok"/>
-        </w:rPr>
-        <w:t xml:space="preserve">summary</w:t>
-      </w:r>
-      <w:r>
-        <w:rPr>
-          <w:rStyle w:val="NormalTok"/>
-        </w:rPr>
-        <w:t xml:space="preserve">(model)</w:t>
-      </w:r>
-      <w:r>
-        <w:br/>
-      </w:r>
-      <w:r>
-        <w:rPr>
-          <w:rStyle w:val="NormalTok"/>
-        </w:rPr>
-        <w:t xml:space="preserve">epsilon </w:t>
+          <w:rStyle w:val="FloatTok"/>
+        </w:rPr>
+        <w:t xml:space="preserve">0.78082</w:t>
+      </w:r>
+      <w:r>
+        <w:br/>
+      </w:r>
+      <w:r>
+        <w:rPr>
+          <w:rStyle w:val="CommentTok"/>
+        </w:rPr>
+        <w:t xml:space="preserve"># To pull directly from the table (optional):</w:t>
+      </w:r>
+      <w:r>
+        <w:br/>
+      </w:r>
+      <w:r>
+        <w:rPr>
+          <w:rStyle w:val="CommentTok"/>
+        </w:rPr>
+        <w:t xml:space="preserve"># sum_model &lt;- summary(model)</w:t>
+      </w:r>
+      <w:r>
+        <w:br/>
+      </w:r>
+      <w:r>
+        <w:rPr>
+          <w:rStyle w:val="CommentTok"/>
+        </w:rPr>
+        <w:t xml:space="preserve"># epsilon &lt;- as.numeric(sum_model[[\"pval.adjustments\"]][\"letters\", \"GG eps\"])</w:t>
+      </w:r>
+      <w:r>
+        <w:br/>
+      </w:r>
+      <w:r>
+        <w:rPr>
+          <w:rStyle w:val="NormalTok"/>
+        </w:rPr>
+        <w:t xml:space="preserve">num_df_adj </w:t>
       </w:r>
       <w:r>
         <w:rPr>
@@ -4636,107 +4666,59 @@
         <w:rPr>
           <w:rStyle w:val="NormalTok"/>
         </w:rPr>
-        <w:t xml:space="preserve"> sum_model[[\</w:t>
-      </w:r>
-      <w:r>
-        <w:rPr>
-          <w:rStyle w:val="StringTok"/>
-        </w:rPr>
-        <w:t xml:space="preserve">"pval.adjustments</w:t>
+        <w:t xml:space="preserve"> num_df </w:t>
       </w:r>
       <w:r>
         <w:rPr>
           <w:rStyle w:val="SpecialCharTok"/>
         </w:rPr>
-        <w:t xml:space="preserve">\"</w:t>
-      </w:r>
-      <w:r>
-        <w:rPr>
-          <w:rStyle w:val="StringTok"/>
-        </w:rPr>
-        <w:t xml:space="preserve">]][</w:t>
+        <w:t xml:space="preserve">*</w:t>
+      </w:r>
+      <w:r>
+        <w:rPr>
+          <w:rStyle w:val="NormalTok"/>
+        </w:rPr>
+        <w:t xml:space="preserve"> epsilon</w:t>
+      </w:r>
+      <w:r>
+        <w:br/>
+      </w:r>
+      <w:r>
+        <w:rPr>
+          <w:rStyle w:val="NormalTok"/>
+        </w:rPr>
+        <w:t xml:space="preserve">den_df_adj </w:t>
+      </w:r>
+      <w:r>
+        <w:rPr>
+          <w:rStyle w:val="OtherTok"/>
+        </w:rPr>
+        <w:t xml:space="preserve">&lt;-</w:t>
+      </w:r>
+      <w:r>
+        <w:rPr>
+          <w:rStyle w:val="NormalTok"/>
+        </w:rPr>
+        <w:t xml:space="preserve"> den_df </w:t>
       </w:r>
       <w:r>
         <w:rPr>
           <w:rStyle w:val="SpecialCharTok"/>
         </w:rPr>
-        <w:t xml:space="preserve">\"</w:t>
-      </w:r>
-      <w:r>
-        <w:rPr>
-          <w:rStyle w:val="StringTok"/>
-        </w:rPr>
-        <w:t xml:space="preserve">letters</w:t>
-      </w:r>
-      <w:r>
-        <w:rPr>
-          <w:rStyle w:val="SpecialCharTok"/>
-        </w:rPr>
-        <w:t xml:space="preserve">\"</w:t>
-      </w:r>
-      <w:r>
-        <w:rPr>
-          <w:rStyle w:val="StringTok"/>
-        </w:rPr>
-        <w:t xml:space="preserve">, </w:t>
-      </w:r>
-      <w:r>
-        <w:rPr>
-          <w:rStyle w:val="SpecialCharTok"/>
-        </w:rPr>
-        <w:t xml:space="preserve">\"</w:t>
-      </w:r>
-      <w:r>
-        <w:rPr>
-          <w:rStyle w:val="StringTok"/>
-        </w:rPr>
-        <w:t xml:space="preserve">GG eps</w:t>
-      </w:r>
-      <w:r>
-        <w:rPr>
-          <w:rStyle w:val="SpecialCharTok"/>
-        </w:rPr>
-        <w:t xml:space="preserve">\"</w:t>
-      </w:r>
-      <w:r>
-        <w:rPr>
-          <w:rStyle w:val="StringTok"/>
-        </w:rPr>
-        <w:t xml:space="preserve">]</w:t>
-      </w:r>
-      <w:r>
-        <w:br/>
-      </w:r>
-      <w:r>
-        <w:rPr>
-          <w:rStyle w:val="StringTok"/>
-        </w:rPr>
-        <w:t xml:space="preserve">epsilon &lt;- as.numeric(epsilon)</w:t>
-      </w:r>
-      <w:r>
-        <w:br/>
-      </w:r>
-      <w:r>
-        <w:rPr>
-          <w:rStyle w:val="StringTok"/>
-        </w:rPr>
-        <w:t xml:space="preserve">num_df_adj &lt;- num_df * epsilon</w:t>
-      </w:r>
-      <w:r>
-        <w:br/>
-      </w:r>
-      <w:r>
-        <w:rPr>
-          <w:rStyle w:val="StringTok"/>
-        </w:rPr>
-        <w:t xml:space="preserve">den_df_adj &lt;- den_df * epsilon</w:t>
-      </w:r>
-      <w:r>
-        <w:br/>
-      </w:r>
-      <w:r>
-        <w:rPr>
-          <w:rStyle w:val="StringTok"/>
+        <w:t xml:space="preserve">*</w:t>
+      </w:r>
+      <w:r>
+        <w:rPr>
+          <w:rStyle w:val="NormalTok"/>
+        </w:rPr>
+        <w:t xml:space="preserve"> epsilon</w:t>
+      </w:r>
+      <w:r>
+        <w:br/>
+      </w:r>
+      <w:r>
+        <w:rPr>
+          <w:rStyle w:val="NormalTok"/>
         </w:rPr>
         <w:t xml:space="preserve">num_df_adj</w:t>
       </w:r>
@@ -4745,7 +4727,7 @@
       </w:r>
       <w:r>
         <w:rPr>
-          <w:rStyle w:val="StringTok"/>
+          <w:rStyle w:val="NormalTok"/>
         </w:rPr>
         <w:t xml:space="preserve">den_df_adj</w:t>
       </w:r>

</xml_diff>

<commit_message>
Simplify Lab10 Problem16 manual epsilon
</commit_message>
<xml_diff>
--- a/Lab10/lab10_output/lab_10.docx key.docx
+++ b/Lab10/lab10_output/lab_10.docx key.docx
@@ -4589,36 +4589,160 @@
       </w:r>
       <w:r>
         <w:rPr>
+          <w:rStyle w:val="NormalTok"/>
+        </w:rPr>
+        <w:t xml:space="preserve">epsilon </w:t>
+      </w:r>
+      <w:r>
+        <w:rPr>
+          <w:rStyle w:val="OtherTok"/>
+        </w:rPr>
+        <w:t xml:space="preserve">&lt;-</w:t>
+      </w:r>
+      <w:r>
+        <w:rPr>
+          <w:rStyle w:val="NormalTok"/>
+        </w:rPr>
+        <w:t xml:space="preserve"> </w:t>
+      </w:r>
+      <w:r>
+        <w:rPr>
+          <w:rStyle w:val="FloatTok"/>
+        </w:rPr>
+        <w:t xml:space="preserve">0.78082</w:t>
+      </w:r>
+      <w:r>
+        <w:br/>
+      </w:r>
+      <w:r>
+        <w:rPr>
+          <w:rStyle w:val="NormalTok"/>
+        </w:rPr>
+        <w:t xml:space="preserve">num_df_adj </w:t>
+      </w:r>
+      <w:r>
+        <w:rPr>
+          <w:rStyle w:val="OtherTok"/>
+        </w:rPr>
+        <w:t xml:space="preserve">&lt;-</w:t>
+      </w:r>
+      <w:r>
+        <w:rPr>
+          <w:rStyle w:val="NormalTok"/>
+        </w:rPr>
+        <w:t xml:space="preserve"> num_df </w:t>
+      </w:r>
+      <w:r>
+        <w:rPr>
+          <w:rStyle w:val="SpecialCharTok"/>
+        </w:rPr>
+        <w:t xml:space="preserve">*</w:t>
+      </w:r>
+      <w:r>
+        <w:rPr>
+          <w:rStyle w:val="NormalTok"/>
+        </w:rPr>
+        <w:t xml:space="preserve"> epsilon</w:t>
+      </w:r>
+      <w:r>
+        <w:br/>
+      </w:r>
+      <w:r>
+        <w:rPr>
+          <w:rStyle w:val="NormalTok"/>
+        </w:rPr>
+        <w:t xml:space="preserve">den_df_adj </w:t>
+      </w:r>
+      <w:r>
+        <w:rPr>
+          <w:rStyle w:val="OtherTok"/>
+        </w:rPr>
+        <w:t xml:space="preserve">&lt;-</w:t>
+      </w:r>
+      <w:r>
+        <w:rPr>
+          <w:rStyle w:val="NormalTok"/>
+        </w:rPr>
+        <w:t xml:space="preserve"> den_df </w:t>
+      </w:r>
+      <w:r>
+        <w:rPr>
+          <w:rStyle w:val="SpecialCharTok"/>
+        </w:rPr>
+        <w:t xml:space="preserve">*</w:t>
+      </w:r>
+      <w:r>
+        <w:rPr>
+          <w:rStyle w:val="NormalTok"/>
+        </w:rPr>
+        <w:t xml:space="preserve"> epsilon</w:t>
+      </w:r>
+      <w:r>
+        <w:br/>
+      </w:r>
+      <w:r>
+        <w:rPr>
+          <w:rStyle w:val="NormalTok"/>
+        </w:rPr>
+        <w:t xml:space="preserve">num_df_adj</w:t>
+      </w:r>
+      <w:r>
+        <w:br/>
+      </w:r>
+      <w:r>
+        <w:rPr>
+          <w:rStyle w:val="NormalTok"/>
+        </w:rPr>
+        <w:t xml:space="preserve">den_df_adj</w:t>
+      </w:r>
+    </w:p>
+    <w:p>
+      <w:pPr>
+        <w:pStyle w:val="FirstParagraph"/>
+      </w:pPr>
+      <w:r>
+        <w:t xml:space="preserve">Output:</w:t>
+      </w:r>
+    </w:p>
+    <w:p>
+      <w:pPr>
+        <w:pStyle w:val="SourceCode"/>
+      </w:pPr>
+      <w:r>
+        <w:rPr>
+          <w:rStyle w:val="VerbatimChar"/>
+        </w:rPr>
+        <w:t xml:space="preserve">## [1] 2.34246</w:t>
+      </w:r>
+    </w:p>
+    <w:p>
+      <w:pPr>
+        <w:pStyle w:val="SourceCode"/>
+      </w:pPr>
+      <w:r>
+        <w:rPr>
+          <w:rStyle w:val="VerbatimChar"/>
+        </w:rPr>
+        <w:t xml:space="preserve">## [1] 16.39722</w:t>
+      </w:r>
+    </w:p>
+    <w:p>
+      <w:pPr>
+        <w:pStyle w:val="FirstParagraph"/>
+      </w:pPr>
+      <w:r>
+        <w:t xml:space="preserve">Optional (pull epsilon directly from the ANOVA table):</w:t>
+      </w:r>
+    </w:p>
+    <w:p>
+      <w:pPr>
+        <w:pStyle w:val="SourceCode"/>
+      </w:pPr>
+      <w:r>
+        <w:rPr>
           <w:rStyle w:val="CommentTok"/>
         </w:rPr>
-        <w:t xml:space="preserve"># GG epsilon from the ANOVA output table</w:t>
-      </w:r>
-      <w:r>
-        <w:br/>
-      </w:r>
-      <w:r>
-        <w:rPr>
-          <w:rStyle w:val="NormalTok"/>
-        </w:rPr>
-        <w:t xml:space="preserve">epsilon </w:t>
-      </w:r>
-      <w:r>
-        <w:rPr>
-          <w:rStyle w:val="OtherTok"/>
-        </w:rPr>
-        <w:t xml:space="preserve">&lt;-</w:t>
-      </w:r>
-      <w:r>
-        <w:rPr>
-          <w:rStyle w:val="NormalTok"/>
-        </w:rPr>
-        <w:t xml:space="preserve"> </w:t>
-      </w:r>
-      <w:r>
-        <w:rPr>
-          <w:rStyle w:val="FloatTok"/>
-        </w:rPr>
-        <w:t xml:space="preserve">0.78082</w:t>
+        <w:t xml:space="preserve"># sum_model &lt;- summary(model)</w:t>
       </w:r>
       <w:r>
         <w:br/>
@@ -4627,7 +4751,7 @@
         <w:rPr>
           <w:rStyle w:val="CommentTok"/>
         </w:rPr>
-        <w:t xml:space="preserve"># To pull directly from the table (optional):</w:t>
+        <w:t xml:space="preserve"># epsilon &lt;- as.numeric(sum_model[["pval.adjustments"]]["letters", "GG eps"])</w:t>
       </w:r>
       <w:r>
         <w:br/>
@@ -4636,7 +4760,7 @@
         <w:rPr>
           <w:rStyle w:val="CommentTok"/>
         </w:rPr>
-        <w:t xml:space="preserve"># sum_model &lt;- summary(model)</w:t>
+        <w:t xml:space="preserve"># num_df_adj &lt;- num_df * epsilon</w:t>
       </w:r>
       <w:r>
         <w:br/>
@@ -4645,121 +4769,25 @@
         <w:rPr>
           <w:rStyle w:val="CommentTok"/>
         </w:rPr>
-        <w:t xml:space="preserve"># epsilon &lt;- as.numeric(sum_model[[\"pval.adjustments\"]][\"letters\", \"GG eps\"])</w:t>
-      </w:r>
-      <w:r>
-        <w:br/>
-      </w:r>
-      <w:r>
-        <w:rPr>
-          <w:rStyle w:val="NormalTok"/>
-        </w:rPr>
-        <w:t xml:space="preserve">num_df_adj </w:t>
-      </w:r>
-      <w:r>
-        <w:rPr>
-          <w:rStyle w:val="OtherTok"/>
-        </w:rPr>
-        <w:t xml:space="preserve">&lt;-</w:t>
-      </w:r>
-      <w:r>
-        <w:rPr>
-          <w:rStyle w:val="NormalTok"/>
-        </w:rPr>
-        <w:t xml:space="preserve"> num_df </w:t>
-      </w:r>
-      <w:r>
-        <w:rPr>
-          <w:rStyle w:val="SpecialCharTok"/>
-        </w:rPr>
-        <w:t xml:space="preserve">*</w:t>
-      </w:r>
-      <w:r>
-        <w:rPr>
-          <w:rStyle w:val="NormalTok"/>
-        </w:rPr>
-        <w:t xml:space="preserve"> epsilon</w:t>
-      </w:r>
-      <w:r>
-        <w:br/>
-      </w:r>
-      <w:r>
-        <w:rPr>
-          <w:rStyle w:val="NormalTok"/>
-        </w:rPr>
-        <w:t xml:space="preserve">den_df_adj </w:t>
-      </w:r>
-      <w:r>
-        <w:rPr>
-          <w:rStyle w:val="OtherTok"/>
-        </w:rPr>
-        <w:t xml:space="preserve">&lt;-</w:t>
-      </w:r>
-      <w:r>
-        <w:rPr>
-          <w:rStyle w:val="NormalTok"/>
-        </w:rPr>
-        <w:t xml:space="preserve"> den_df </w:t>
-      </w:r>
-      <w:r>
-        <w:rPr>
-          <w:rStyle w:val="SpecialCharTok"/>
-        </w:rPr>
-        <w:t xml:space="preserve">*</w:t>
-      </w:r>
-      <w:r>
-        <w:rPr>
-          <w:rStyle w:val="NormalTok"/>
-        </w:rPr>
-        <w:t xml:space="preserve"> epsilon</w:t>
-      </w:r>
-      <w:r>
-        <w:br/>
-      </w:r>
-      <w:r>
-        <w:rPr>
-          <w:rStyle w:val="NormalTok"/>
-        </w:rPr>
-        <w:t xml:space="preserve">num_df_adj</w:t>
-      </w:r>
-      <w:r>
-        <w:br/>
-      </w:r>
-      <w:r>
-        <w:rPr>
-          <w:rStyle w:val="NormalTok"/>
-        </w:rPr>
-        <w:t xml:space="preserve">den_df_adj</w:t>
-      </w:r>
-    </w:p>
-    <w:p>
-      <w:pPr>
-        <w:pStyle w:val="FirstParagraph"/>
-      </w:pPr>
-      <w:r>
-        <w:t xml:space="preserve">Output:</w:t>
-      </w:r>
-    </w:p>
-    <w:p>
-      <w:pPr>
-        <w:pStyle w:val="SourceCode"/>
-      </w:pPr>
-      <w:r>
-        <w:rPr>
-          <w:rStyle w:val="VerbatimChar"/>
-        </w:rPr>
-        <w:t xml:space="preserve">## [1] 2.34246</w:t>
-      </w:r>
-    </w:p>
-    <w:p>
-      <w:pPr>
-        <w:pStyle w:val="SourceCode"/>
-      </w:pPr>
-      <w:r>
-        <w:rPr>
-          <w:rStyle w:val="VerbatimChar"/>
-        </w:rPr>
-        <w:t xml:space="preserve">## [1] 16.39722</w:t>
+        <w:t xml:space="preserve"># den_df_adj &lt;- den_df * epsilon</w:t>
+      </w:r>
+      <w:r>
+        <w:br/>
+      </w:r>
+      <w:r>
+        <w:rPr>
+          <w:rStyle w:val="CommentTok"/>
+        </w:rPr>
+        <w:t xml:space="preserve"># num_df_adj</w:t>
+      </w:r>
+      <w:r>
+        <w:br/>
+      </w:r>
+      <w:r>
+        <w:rPr>
+          <w:rStyle w:val="CommentTok"/>
+        </w:rPr>
+        <w:t xml:space="preserve"># den_df_adj</w:t>
       </w:r>
     </w:p>
     <w:bookmarkEnd w:id="41"/>

</xml_diff>